<commit_message>
updated testing files and removed accidental debug.writeline left in
</commit_message>
<xml_diff>
--- a/TextReplace.Tests/MockFiles/OutputTests/Outputs/NestedReplacements/output-resume-nested-replacements.docx
+++ b/TextReplace.Tests/MockFiles/OutputTests/Outputs/NestedReplacements/output-resume-nested-replacements.docx
@@ -93,9 +93,6 @@
           <w:docGrid w:type="default" w:linePitch="100" w:charSpace="4096"/>
         </w:sectPr>
       </w:pPr>
-      <w:r>
-        <w:t/>
-      </w:r>
     </w:p>
     <w:p>
       <w:pPr>
@@ -250,9 +247,6 @@
           <w:docGrid w:type="default" w:linePitch="100" w:charSpace="4096"/>
         </w:sectPr>
       </w:pPr>
-      <w:r>
-        <w:t/>
-      </w:r>
     </w:p>
     <w:p>
       <w:pPr>
@@ -279,9 +273,6 @@
           <w:docGrid w:type="default" w:linePitch="100" w:charSpace="4096"/>
         </w:sectPr>
       </w:pPr>
-      <w:r>
-        <w:t/>
-      </w:r>
     </w:p>
     <w:p>
       <w:pPr>
@@ -433,9 +424,6 @@
           <w:docGrid w:type="default" w:linePitch="100" w:charSpace="4096"/>
         </w:sectPr>
       </w:pPr>
-      <w:r>
-        <w:t/>
-      </w:r>
     </w:p>
     <w:p>
       <w:pPr>
@@ -585,9 +573,6 @@
           <w:docGrid w:type="default" w:linePitch="100" w:charSpace="4096"/>
         </w:sectPr>
       </w:pPr>
-      <w:r>
-        <w:t/>
-      </w:r>
     </w:p>
     <w:p>
       <w:pPr>

</xml_diff>